<commit_message>
dokumentace - zmena uzivatelskych uctu
</commit_message>
<xml_diff>
--- a/Dokumenty/Administratorska_Dokumentace.docx
+++ b/Dokumenty/Administratorska_Dokumentace.docx
@@ -35,7 +35,22 @@
         </w:numPr>
       </w:pPr>
       <w:r>
-        <w:t>uživatel: admpolivka@seznam.cz</w:t>
+        <w:t xml:space="preserve">uživatel: </w:t>
+      </w:r>
+      <w:r>
+        <w:t>user</w:t>
+      </w:r>
+      <w:r>
+        <w:t>@</w:t>
+      </w:r>
+      <w:r>
+        <w:t>mail</w:t>
+      </w:r>
+      <w:r>
+        <w:t>.c</w:t>
+      </w:r>
+      <w:r>
+        <w:t>om</w:t>
       </w:r>
     </w:p>
     <w:p>
@@ -67,7 +82,22 @@
         </w:numPr>
       </w:pPr>
       <w:r>
-        <w:t>uživatel: admpolivka1@seznam.cz</w:t>
+        <w:t xml:space="preserve">uživatel: </w:t>
+      </w:r>
+      <w:r>
+        <w:t>user</w:t>
+      </w:r>
+      <w:r>
+        <w:t>1@</w:t>
+      </w:r>
+      <w:r>
+        <w:t>mail</w:t>
+      </w:r>
+      <w:r>
+        <w:t>.c</w:t>
+      </w:r>
+      <w:r>
+        <w:t>om</w:t>
       </w:r>
     </w:p>
     <w:p>
@@ -99,7 +129,22 @@
         </w:numPr>
       </w:pPr>
       <w:r>
-        <w:t>uživatel: admpolivka2@seznam.cz</w:t>
+        <w:t xml:space="preserve">uživatel: </w:t>
+      </w:r>
+      <w:r>
+        <w:t>user</w:t>
+      </w:r>
+      <w:r>
+        <w:t>2@</w:t>
+      </w:r>
+      <w:r>
+        <w:t>mail</w:t>
+      </w:r>
+      <w:r>
+        <w:t>.c</w:t>
+      </w:r>
+      <w:r>
+        <w:t>om</w:t>
       </w:r>
     </w:p>
     <w:p>

</xml_diff>